<commit_message>
Submission part 3 changes
</commit_message>
<xml_diff>
--- a/products/manuscript/Manuscript.docx
+++ b/products/manuscript/Manuscript.docx
@@ -65,7 +65,7 @@
         <w:pStyle w:val="Date"/>
       </w:pPr>
       <w:r>
-        <w:t xml:space="preserve">2024-06-11</w:t>
+        <w:t xml:space="preserve">2024-06-18</w:t>
       </w:r>
     </w:p>
     <w:p>
@@ -203,7 +203,7 @@
         <w:t xml:space="preserve"> </w:t>
       </w:r>
       <w:r>
-        <w:t xml:space="preserve">obtained from a Github repository contain 1,586 obervations) consists of every play ran in the NFL containing an injury during the 2019-2020 season. Some of the things contained in this data include the teams playing, the week in the season, play description, injury area, and injured player metrics. Two other data sets were obtained from Kaggle. The first is a</w:t>
+        <w:t xml:space="preserve">obtained from a Github repository contain 1,586 observations) consists of every play ran in the NFL containing an injury during the 2019-2020 season. Some of the things contained in this data include the teams playing, the week in the season, play description, injury area, and injured player metrics. Two other data sets were obtained from Kaggle. The first is a</w:t>
       </w:r>
       <w:r>
         <w:t xml:space="preserve"> </w:t>
@@ -256,16 +256,6 @@
       <w:pPr>
         <w:pStyle w:val="FirstParagraph"/>
       </w:pPr>
-      <w:r>
-        <w:rPr>
-          <w:iCs/>
-          <w:i/>
-        </w:rPr>
-        <w:t xml:space="preserve">State the research questions you plan to answer with this analysis.</w:t>
-      </w:r>
-      <w:r>
-        <w:t xml:space="preserve"> </w:t>
-      </w:r>
       <w:r>
         <w:t xml:space="preserve">My hope is to answer the following question: What metrics, if any, are available that can help predict whether an injury may occur? In turn, this has the potential to answer more questions. For example: 1. For coaches, are there specific play types that lead to more injuries? 2. For players, is there a goal weight for certain positions that can reduce the likelihood of injury?</w:t>
       </w:r>
@@ -464,6 +454,7 @@
         <w:tblW w:type="pct" w:w="5000"/>
         <w:tblLook w:firstRow="0" w:lastRow="0" w:firstColumn="0" w:lastColumn="0" w:noHBand="0" w:noVBand="0" w:val="0000"/>
         <w:jc w:val="start"/>
+        <w:tblLayout w:type="fixed"/>
       </w:tblPr>
       <w:tblGrid>
         <w:gridCol w:w="7920"/>
@@ -474,6 +465,7 @@
           <w:bookmarkStart w:id="30" w:name="fig-schematic"/>
           <w:p>
             <w:pPr>
+              <w:pStyle w:val="Compact"/>
               <w:jc w:val="center"/>
             </w:pPr>
             <w:r>
@@ -3709,773 +3701,856 @@
         <w:t xml:space="preserve">package.</w:t>
       </w:r>
     </w:p>
-    <w:bookmarkStart w:id="54" w:name="tbl-summarytable"/>
-    <w:p>
-      <w:pPr>
-        <w:pStyle w:val="TableCaption"/>
-      </w:pPr>
-      <w:r>
-        <w:t xml:space="preserve">Table 1: Data summary table.</w:t>
-      </w:r>
-    </w:p>
     <w:tbl>
       <w:tblPr>
         <w:tblStyle w:val="Table"/>
         <w:tblW w:type="pct" w:w="5000"/>
-        <w:tblLook w:firstRow="1" w:lastRow="0" w:firstColumn="0" w:lastColumn="0" w:noHBand="0" w:noVBand="0" w:val="0020"/>
+        <w:tblLook w:firstRow="0" w:lastRow="0" w:firstColumn="0" w:lastColumn="0" w:noHBand="0" w:noVBand="0" w:val="0000"/>
         <w:jc w:val="start"/>
-        <w:tblCaption w:val="Table 1: Data summary table."/>
+        <w:tblLayout w:type="fixed"/>
       </w:tblPr>
       <w:tblGrid>
-        <w:gridCol w:w="408"/>
-        <w:gridCol w:w="571"/>
-        <w:gridCol w:w="408"/>
-        <w:gridCol w:w="571"/>
-        <w:gridCol w:w="612"/>
-        <w:gridCol w:w="653"/>
-        <w:gridCol w:w="734"/>
-        <w:gridCol w:w="530"/>
-        <w:gridCol w:w="449"/>
-        <w:gridCol w:w="449"/>
-        <w:gridCol w:w="489"/>
-        <w:gridCol w:w="489"/>
-        <w:gridCol w:w="489"/>
-        <w:gridCol w:w="530"/>
-        <w:gridCol w:w="530"/>
+        <w:gridCol w:w="7920"/>
       </w:tblGrid>
-      <w:tr>
-        <w:trPr>
-          <w:tblHeader w:val="true"/>
-        </w:trPr>
-        <w:tc>
-          <w:tcPr/>
-          <w:p>
-            <w:pPr>
-              <w:pStyle w:val="Compact"/>
-              <w:jc w:val="left"/>
-            </w:pPr>
-            <w:r>
-              <w:t xml:space="preserve">skim_type</w:t>
-            </w:r>
-          </w:p>
-        </w:tc>
-        <w:tc>
-          <w:tcPr/>
-          <w:p>
-            <w:pPr>
-              <w:pStyle w:val="Compact"/>
-              <w:jc w:val="left"/>
-            </w:pPr>
-            <w:r>
-              <w:t xml:space="preserve">skim_variable</w:t>
-            </w:r>
-          </w:p>
-        </w:tc>
-        <w:tc>
-          <w:tcPr/>
-          <w:p>
-            <w:pPr>
-              <w:pStyle w:val="Compact"/>
-              <w:jc w:val="right"/>
-            </w:pPr>
-            <w:r>
-              <w:t xml:space="preserve">n_missing</w:t>
-            </w:r>
-          </w:p>
-        </w:tc>
-        <w:tc>
-          <w:tcPr/>
-          <w:p>
-            <w:pPr>
-              <w:pStyle w:val="Compact"/>
-              <w:jc w:val="right"/>
-            </w:pPr>
-            <w:r>
-              <w:t xml:space="preserve">complete_rate</w:t>
-            </w:r>
-          </w:p>
-        </w:tc>
-        <w:tc>
-          <w:tcPr/>
-          <w:p>
-            <w:pPr>
-              <w:pStyle w:val="Compact"/>
-              <w:jc w:val="left"/>
-            </w:pPr>
-            <w:r>
-              <w:t xml:space="preserve">factor.ordered</w:t>
-            </w:r>
-          </w:p>
-        </w:tc>
-        <w:tc>
-          <w:tcPr/>
-          <w:p>
-            <w:pPr>
-              <w:pStyle w:val="Compact"/>
-              <w:jc w:val="right"/>
-            </w:pPr>
-            <w:r>
-              <w:t xml:space="preserve">factor.n_unique</w:t>
-            </w:r>
-          </w:p>
-        </w:tc>
-        <w:tc>
-          <w:tcPr/>
-          <w:p>
-            <w:pPr>
-              <w:pStyle w:val="Compact"/>
-              <w:jc w:val="left"/>
-            </w:pPr>
-            <w:r>
-              <w:t xml:space="preserve">factor.top_counts</w:t>
-            </w:r>
-          </w:p>
-        </w:tc>
-        <w:tc>
-          <w:tcPr/>
-          <w:p>
-            <w:pPr>
-              <w:pStyle w:val="Compact"/>
-              <w:jc w:val="right"/>
-            </w:pPr>
-            <w:r>
-              <w:t xml:space="preserve">numeric.mean</w:t>
-            </w:r>
-          </w:p>
-        </w:tc>
-        <w:tc>
-          <w:tcPr/>
-          <w:p>
-            <w:pPr>
-              <w:pStyle w:val="Compact"/>
-              <w:jc w:val="right"/>
-            </w:pPr>
-            <w:r>
-              <w:t xml:space="preserve">numeric.sd</w:t>
-            </w:r>
-          </w:p>
-        </w:tc>
-        <w:tc>
-          <w:tcPr/>
-          <w:p>
-            <w:pPr>
-              <w:pStyle w:val="Compact"/>
-              <w:jc w:val="right"/>
-            </w:pPr>
-            <w:r>
-              <w:t xml:space="preserve">numeric.p0</w:t>
-            </w:r>
-          </w:p>
-        </w:tc>
-        <w:tc>
-          <w:tcPr/>
-          <w:p>
-            <w:pPr>
-              <w:pStyle w:val="Compact"/>
-              <w:jc w:val="right"/>
-            </w:pPr>
-            <w:r>
-              <w:t xml:space="preserve">numeric.p25</w:t>
-            </w:r>
-          </w:p>
-        </w:tc>
-        <w:tc>
-          <w:tcPr/>
-          <w:p>
-            <w:pPr>
-              <w:pStyle w:val="Compact"/>
-              <w:jc w:val="right"/>
-            </w:pPr>
-            <w:r>
-              <w:t xml:space="preserve">numeric.p50</w:t>
-            </w:r>
-          </w:p>
-        </w:tc>
-        <w:tc>
-          <w:tcPr/>
-          <w:p>
-            <w:pPr>
-              <w:pStyle w:val="Compact"/>
-              <w:jc w:val="right"/>
-            </w:pPr>
-            <w:r>
-              <w:t xml:space="preserve">numeric.p75</w:t>
-            </w:r>
-          </w:p>
-        </w:tc>
-        <w:tc>
-          <w:tcPr/>
-          <w:p>
-            <w:pPr>
-              <w:pStyle w:val="Compact"/>
-              <w:jc w:val="right"/>
-            </w:pPr>
-            <w:r>
-              <w:t xml:space="preserve">numeric.p100</w:t>
-            </w:r>
-          </w:p>
-        </w:tc>
-        <w:tc>
-          <w:tcPr/>
-          <w:p>
-            <w:pPr>
-              <w:pStyle w:val="Compact"/>
-              <w:jc w:val="left"/>
-            </w:pPr>
-            <w:r>
-              <w:t xml:space="preserve">numeric.hist</w:t>
-            </w:r>
-          </w:p>
-        </w:tc>
-      </w:tr>
       <w:tr>
         <w:tc>
           <w:tcPr/>
+          <w:bookmarkStart w:id="54" w:name="tbl-summarytable"/>
           <w:p>
             <w:pPr>
-              <w:pStyle w:val="Compact"/>
-              <w:jc w:val="left"/>
+              <w:jc w:val="center"/>
+            </w:pPr>
+            <w:pPr>
+              <w:jc w:val="start"/>
+              <w:spacing w:before="200"/>
+              <w:pStyle w:val="ImageCaption"/>
             </w:pPr>
             <w:r>
-              <w:t xml:space="preserve">factor</w:t>
+              <w:t xml:space="preserve">Table 1: Data summary table.</w:t>
             </w:r>
           </w:p>
-        </w:tc>
-        <w:tc>
-          <w:tcPr/>
-          <w:p>
-            <w:pPr>
-              <w:pStyle w:val="Compact"/>
-              <w:jc w:val="left"/>
-            </w:pPr>
-            <w:r>
-              <w:t xml:space="preserve">Gender</w:t>
-            </w:r>
-          </w:p>
-        </w:tc>
-        <w:tc>
-          <w:tcPr/>
-          <w:p>
-            <w:pPr>
-              <w:pStyle w:val="Compact"/>
-              <w:jc w:val="right"/>
-            </w:pPr>
-            <w:r>
-              <w:t xml:space="preserve">0</w:t>
-            </w:r>
-          </w:p>
-        </w:tc>
-        <w:tc>
-          <w:tcPr/>
-          <w:p>
-            <w:pPr>
-              <w:pStyle w:val="Compact"/>
-              <w:jc w:val="right"/>
-            </w:pPr>
-            <w:r>
-              <w:t xml:space="preserve">1</w:t>
-            </w:r>
-          </w:p>
-        </w:tc>
-        <w:tc>
-          <w:tcPr/>
-          <w:p>
-            <w:pPr>
-              <w:pStyle w:val="Compact"/>
-              <w:jc w:val="left"/>
-            </w:pPr>
-            <w:r>
-              <w:t xml:space="preserve">FALSE</w:t>
-            </w:r>
-          </w:p>
-        </w:tc>
-        <w:tc>
-          <w:tcPr/>
-          <w:p>
-            <w:pPr>
-              <w:pStyle w:val="Compact"/>
-              <w:jc w:val="right"/>
-            </w:pPr>
-            <w:r>
-              <w:t xml:space="preserve">3</w:t>
-            </w:r>
-          </w:p>
-        </w:tc>
-        <w:tc>
-          <w:tcPr/>
-          <w:p>
-            <w:pPr>
-              <w:pStyle w:val="Compact"/>
-              <w:jc w:val="left"/>
-            </w:pPr>
-            <w:r>
-              <w:t xml:space="preserve">M: 4, F: 3, O: 2</w:t>
-            </w:r>
-          </w:p>
-        </w:tc>
-        <w:tc>
-          <w:tcPr/>
-          <w:p>
-            <w:pPr>
-              <w:pStyle w:val="Compact"/>
-              <w:jc w:val="right"/>
-            </w:pPr>
-            <w:r>
-              <w:t xml:space="preserve">NA</w:t>
-            </w:r>
-          </w:p>
-        </w:tc>
-        <w:tc>
-          <w:tcPr/>
-          <w:p>
-            <w:pPr>
-              <w:pStyle w:val="Compact"/>
-              <w:jc w:val="right"/>
-            </w:pPr>
-            <w:r>
-              <w:t xml:space="preserve">NA</w:t>
-            </w:r>
-          </w:p>
-        </w:tc>
-        <w:tc>
-          <w:tcPr/>
-          <w:p>
-            <w:pPr>
-              <w:pStyle w:val="Compact"/>
-              <w:jc w:val="right"/>
-            </w:pPr>
-            <w:r>
-              <w:t xml:space="preserve">NA</w:t>
-            </w:r>
-          </w:p>
-        </w:tc>
-        <w:tc>
-          <w:tcPr/>
-          <w:p>
-            <w:pPr>
-              <w:pStyle w:val="Compact"/>
-              <w:jc w:val="right"/>
-            </w:pPr>
-            <w:r>
-              <w:t xml:space="preserve">NA</w:t>
-            </w:r>
-          </w:p>
-        </w:tc>
-        <w:tc>
-          <w:tcPr/>
-          <w:p>
-            <w:pPr>
-              <w:pStyle w:val="Compact"/>
-              <w:jc w:val="right"/>
-            </w:pPr>
-            <w:r>
-              <w:t xml:space="preserve">NA</w:t>
-            </w:r>
-          </w:p>
-        </w:tc>
-        <w:tc>
-          <w:tcPr/>
-          <w:p>
-            <w:pPr>
-              <w:pStyle w:val="Compact"/>
-              <w:jc w:val="right"/>
-            </w:pPr>
-            <w:r>
-              <w:t xml:space="preserve">NA</w:t>
-            </w:r>
-          </w:p>
-        </w:tc>
-        <w:tc>
-          <w:tcPr/>
-          <w:p>
-            <w:pPr>
-              <w:pStyle w:val="Compact"/>
-              <w:jc w:val="right"/>
-            </w:pPr>
-            <w:r>
-              <w:t xml:space="preserve">NA</w:t>
-            </w:r>
-          </w:p>
-        </w:tc>
-        <w:tc>
-          <w:tcPr/>
-          <w:p>
-            <w:pPr>
-              <w:pStyle w:val="Compact"/>
-              <w:jc w:val="left"/>
-            </w:pPr>
-            <w:r>
-              <w:t xml:space="preserve">NA</w:t>
-            </w:r>
-          </w:p>
-        </w:tc>
-      </w:tr>
-      <w:tr>
-        <w:tc>
-          <w:tcPr/>
-          <w:p>
-            <w:pPr>
-              <w:pStyle w:val="Compact"/>
-              <w:jc w:val="left"/>
-            </w:pPr>
-            <w:r>
-              <w:t xml:space="preserve">numeric</w:t>
-            </w:r>
-          </w:p>
-        </w:tc>
-        <w:tc>
-          <w:tcPr/>
-          <w:p>
-            <w:pPr>
-              <w:pStyle w:val="Compact"/>
-              <w:jc w:val="left"/>
-            </w:pPr>
-            <w:r>
-              <w:t xml:space="preserve">Height</w:t>
-            </w:r>
-          </w:p>
-        </w:tc>
-        <w:tc>
-          <w:tcPr/>
-          <w:p>
-            <w:pPr>
-              <w:pStyle w:val="Compact"/>
-              <w:jc w:val="right"/>
-            </w:pPr>
-            <w:r>
-              <w:t xml:space="preserve">0</w:t>
-            </w:r>
-          </w:p>
-        </w:tc>
-        <w:tc>
-          <w:tcPr/>
-          <w:p>
-            <w:pPr>
-              <w:pStyle w:val="Compact"/>
-              <w:jc w:val="right"/>
-            </w:pPr>
-            <w:r>
-              <w:t xml:space="preserve">1</w:t>
-            </w:r>
-          </w:p>
-        </w:tc>
-        <w:tc>
-          <w:tcPr/>
-          <w:p>
-            <w:pPr>
-              <w:pStyle w:val="Compact"/>
-              <w:jc w:val="left"/>
-            </w:pPr>
-            <w:r>
-              <w:t xml:space="preserve">NA</w:t>
-            </w:r>
-          </w:p>
-        </w:tc>
-        <w:tc>
-          <w:tcPr/>
-          <w:p>
-            <w:pPr>
-              <w:pStyle w:val="Compact"/>
-              <w:jc w:val="right"/>
-            </w:pPr>
-            <w:r>
-              <w:t xml:space="preserve">NA</w:t>
-            </w:r>
-          </w:p>
-        </w:tc>
-        <w:tc>
-          <w:tcPr/>
-          <w:p>
-            <w:pPr>
-              <w:pStyle w:val="Compact"/>
-              <w:jc w:val="left"/>
-            </w:pPr>
-            <w:r>
-              <w:t xml:space="preserve">NA</w:t>
-            </w:r>
-          </w:p>
-        </w:tc>
-        <w:tc>
-          <w:tcPr/>
-          <w:p>
-            <w:pPr>
-              <w:pStyle w:val="Compact"/>
-              <w:jc w:val="right"/>
-            </w:pPr>
-            <w:r>
-              <w:t xml:space="preserve">165.66667</w:t>
-            </w:r>
-          </w:p>
-        </w:tc>
-        <w:tc>
-          <w:tcPr/>
-          <w:p>
-            <w:pPr>
-              <w:pStyle w:val="Compact"/>
-              <w:jc w:val="right"/>
-            </w:pPr>
-            <w:r>
-              <w:t xml:space="preserve">15.97655</w:t>
-            </w:r>
-          </w:p>
-        </w:tc>
-        <w:tc>
-          <w:tcPr/>
-          <w:p>
-            <w:pPr>
-              <w:pStyle w:val="Compact"/>
-              <w:jc w:val="right"/>
-            </w:pPr>
-            <w:r>
-              <w:t xml:space="preserve">133</w:t>
-            </w:r>
-          </w:p>
-        </w:tc>
-        <w:tc>
-          <w:tcPr/>
-          <w:p>
-            <w:pPr>
-              <w:pStyle w:val="Compact"/>
-              <w:jc w:val="right"/>
-            </w:pPr>
-            <w:r>
-              <w:t xml:space="preserve">156</w:t>
-            </w:r>
-          </w:p>
-        </w:tc>
-        <w:tc>
-          <w:tcPr/>
-          <w:p>
-            <w:pPr>
-              <w:pStyle w:val="Compact"/>
-              <w:jc w:val="right"/>
-            </w:pPr>
-            <w:r>
-              <w:t xml:space="preserve">166</w:t>
-            </w:r>
-          </w:p>
-        </w:tc>
-        <w:tc>
-          <w:tcPr/>
-          <w:p>
-            <w:pPr>
-              <w:pStyle w:val="Compact"/>
-              <w:jc w:val="right"/>
-            </w:pPr>
-            <w:r>
-              <w:t xml:space="preserve">178</w:t>
-            </w:r>
-          </w:p>
-        </w:tc>
-        <w:tc>
-          <w:tcPr/>
-          <w:p>
-            <w:pPr>
-              <w:pStyle w:val="Compact"/>
-              <w:jc w:val="right"/>
-            </w:pPr>
-            <w:r>
-              <w:t xml:space="preserve">183</w:t>
-            </w:r>
-          </w:p>
-        </w:tc>
-        <w:tc>
-          <w:tcPr/>
-          <w:p>
-            <w:pPr>
-              <w:pStyle w:val="Compact"/>
-              <w:jc w:val="left"/>
-            </w:pPr>
-            <w:r>
-              <w:t xml:space="preserve">▂▁▃▃▇</w:t>
-            </w:r>
-          </w:p>
-        </w:tc>
-      </w:tr>
-      <w:tr>
-        <w:tc>
-          <w:tcPr/>
-          <w:p>
-            <w:pPr>
-              <w:pStyle w:val="Compact"/>
-              <w:jc w:val="left"/>
-            </w:pPr>
-            <w:r>
-              <w:t xml:space="preserve">numeric</w:t>
-            </w:r>
-          </w:p>
-        </w:tc>
-        <w:tc>
-          <w:tcPr/>
-          <w:p>
-            <w:pPr>
-              <w:pStyle w:val="Compact"/>
-              <w:jc w:val="left"/>
-            </w:pPr>
-            <w:r>
-              <w:t xml:space="preserve">Weight</w:t>
-            </w:r>
-          </w:p>
-        </w:tc>
-        <w:tc>
-          <w:tcPr/>
-          <w:p>
-            <w:pPr>
-              <w:pStyle w:val="Compact"/>
-              <w:jc w:val="right"/>
-            </w:pPr>
-            <w:r>
-              <w:t xml:space="preserve">0</w:t>
-            </w:r>
-          </w:p>
-        </w:tc>
-        <w:tc>
-          <w:tcPr/>
-          <w:p>
-            <w:pPr>
-              <w:pStyle w:val="Compact"/>
-              <w:jc w:val="right"/>
-            </w:pPr>
-            <w:r>
-              <w:t xml:space="preserve">1</w:t>
-            </w:r>
-          </w:p>
-        </w:tc>
-        <w:tc>
-          <w:tcPr/>
-          <w:p>
-            <w:pPr>
-              <w:pStyle w:val="Compact"/>
-              <w:jc w:val="left"/>
-            </w:pPr>
-            <w:r>
-              <w:t xml:space="preserve">NA</w:t>
-            </w:r>
-          </w:p>
-        </w:tc>
-        <w:tc>
-          <w:tcPr/>
-          <w:p>
-            <w:pPr>
-              <w:pStyle w:val="Compact"/>
-              <w:jc w:val="right"/>
-            </w:pPr>
-            <w:r>
-              <w:t xml:space="preserve">NA</w:t>
-            </w:r>
-          </w:p>
-        </w:tc>
-        <w:tc>
-          <w:tcPr/>
-          <w:p>
-            <w:pPr>
-              <w:pStyle w:val="Compact"/>
-              <w:jc w:val="left"/>
-            </w:pPr>
-            <w:r>
-              <w:t xml:space="preserve">NA</w:t>
-            </w:r>
-          </w:p>
-        </w:tc>
-        <w:tc>
-          <w:tcPr/>
-          <w:p>
-            <w:pPr>
-              <w:pStyle w:val="Compact"/>
-              <w:jc w:val="right"/>
-            </w:pPr>
-            <w:r>
-              <w:t xml:space="preserve">70.11111</w:t>
-            </w:r>
-          </w:p>
-        </w:tc>
-        <w:tc>
-          <w:tcPr/>
-          <w:p>
-            <w:pPr>
-              <w:pStyle w:val="Compact"/>
-              <w:jc w:val="right"/>
-            </w:pPr>
-            <w:r>
-              <w:t xml:space="preserve">21.24526</w:t>
-            </w:r>
-          </w:p>
-        </w:tc>
-        <w:tc>
-          <w:tcPr/>
-          <w:p>
-            <w:pPr>
-              <w:pStyle w:val="Compact"/>
-              <w:jc w:val="right"/>
-            </w:pPr>
-            <w:r>
-              <w:t xml:space="preserve">45</w:t>
-            </w:r>
-          </w:p>
-        </w:tc>
-        <w:tc>
-          <w:tcPr/>
-          <w:p>
-            <w:pPr>
-              <w:pStyle w:val="Compact"/>
-              <w:jc w:val="right"/>
-            </w:pPr>
-            <w:r>
-              <w:t xml:space="preserve">55</w:t>
-            </w:r>
-          </w:p>
-        </w:tc>
-        <w:tc>
-          <w:tcPr/>
-          <w:p>
-            <w:pPr>
-              <w:pStyle w:val="Compact"/>
-              <w:jc w:val="right"/>
-            </w:pPr>
-            <w:r>
-              <w:t xml:space="preserve">70</w:t>
-            </w:r>
-          </w:p>
-        </w:tc>
-        <w:tc>
-          <w:tcPr/>
-          <w:p>
-            <w:pPr>
-              <w:pStyle w:val="Compact"/>
-              <w:jc w:val="right"/>
-            </w:pPr>
-            <w:r>
-              <w:t xml:space="preserve">80</w:t>
-            </w:r>
-          </w:p>
-        </w:tc>
-        <w:tc>
-          <w:tcPr/>
-          <w:p>
-            <w:pPr>
-              <w:pStyle w:val="Compact"/>
-              <w:jc w:val="right"/>
-            </w:pPr>
-            <w:r>
-              <w:t xml:space="preserve">110</w:t>
-            </w:r>
-          </w:p>
-        </w:tc>
-        <w:tc>
-          <w:tcPr/>
-          <w:p>
-            <w:pPr>
-              <w:pStyle w:val="Compact"/>
-              <w:jc w:val="left"/>
-            </w:pPr>
-            <w:r>
-              <w:t xml:space="preserve">▇▂▃▂▂</w:t>
-            </w:r>
-          </w:p>
+          <w:tbl>
+            <w:tblPr>
+              <w:tblStyle w:val="Table"/>
+              <w:tblW w:type="pct" w:w="5000"/>
+              <w:tblLook w:firstRow="1" w:lastRow="0" w:firstColumn="0" w:lastColumn="0" w:noHBand="0" w:noVBand="0" w:val="0020"/>
+              <w:jc w:val="start"/>
+              <w:tblLayout w:type="fixed"/>
+            </w:tblPr>
+            <w:tblGrid>
+              <w:gridCol w:w="408"/>
+              <w:gridCol w:w="571"/>
+              <w:gridCol w:w="408"/>
+              <w:gridCol w:w="571"/>
+              <w:gridCol w:w="612"/>
+              <w:gridCol w:w="653"/>
+              <w:gridCol w:w="734"/>
+              <w:gridCol w:w="530"/>
+              <w:gridCol w:w="449"/>
+              <w:gridCol w:w="449"/>
+              <w:gridCol w:w="489"/>
+              <w:gridCol w:w="489"/>
+              <w:gridCol w:w="489"/>
+              <w:gridCol w:w="530"/>
+              <w:gridCol w:w="530"/>
+            </w:tblGrid>
+            <w:tr>
+              <w:trPr>
+                <w:tblHeader w:val="true"/>
+              </w:trPr>
+              <w:tc>
+                <w:tcPr/>
+                <w:p>
+                  <w:pPr>
+                    <w:pStyle w:val="Compact"/>
+                    <w:jc w:val="left"/>
+                    <w:jc w:val="center"/>
+                  </w:pPr>
+                  <w:r>
+                    <w:t xml:space="preserve">skim_type</w:t>
+                  </w:r>
+                </w:p>
+              </w:tc>
+              <w:tc>
+                <w:tcPr/>
+                <w:p>
+                  <w:pPr>
+                    <w:pStyle w:val="Compact"/>
+                    <w:jc w:val="left"/>
+                    <w:jc w:val="center"/>
+                  </w:pPr>
+                  <w:r>
+                    <w:t xml:space="preserve">skim_variable</w:t>
+                  </w:r>
+                </w:p>
+              </w:tc>
+              <w:tc>
+                <w:tcPr/>
+                <w:p>
+                  <w:pPr>
+                    <w:pStyle w:val="Compact"/>
+                    <w:jc w:val="right"/>
+                    <w:jc w:val="center"/>
+                  </w:pPr>
+                  <w:r>
+                    <w:t xml:space="preserve">n_missing</w:t>
+                  </w:r>
+                </w:p>
+              </w:tc>
+              <w:tc>
+                <w:tcPr/>
+                <w:p>
+                  <w:pPr>
+                    <w:pStyle w:val="Compact"/>
+                    <w:jc w:val="right"/>
+                    <w:jc w:val="center"/>
+                  </w:pPr>
+                  <w:r>
+                    <w:t xml:space="preserve">complete_rate</w:t>
+                  </w:r>
+                </w:p>
+              </w:tc>
+              <w:tc>
+                <w:tcPr/>
+                <w:p>
+                  <w:pPr>
+                    <w:pStyle w:val="Compact"/>
+                    <w:jc w:val="left"/>
+                    <w:jc w:val="center"/>
+                  </w:pPr>
+                  <w:r>
+                    <w:t xml:space="preserve">factor.ordered</w:t>
+                  </w:r>
+                </w:p>
+              </w:tc>
+              <w:tc>
+                <w:tcPr/>
+                <w:p>
+                  <w:pPr>
+                    <w:pStyle w:val="Compact"/>
+                    <w:jc w:val="right"/>
+                    <w:jc w:val="center"/>
+                  </w:pPr>
+                  <w:r>
+                    <w:t xml:space="preserve">factor.n_unique</w:t>
+                  </w:r>
+                </w:p>
+              </w:tc>
+              <w:tc>
+                <w:tcPr/>
+                <w:p>
+                  <w:pPr>
+                    <w:pStyle w:val="Compact"/>
+                    <w:jc w:val="left"/>
+                    <w:jc w:val="center"/>
+                  </w:pPr>
+                  <w:r>
+                    <w:t xml:space="preserve">factor.top_counts</w:t>
+                  </w:r>
+                </w:p>
+              </w:tc>
+              <w:tc>
+                <w:tcPr/>
+                <w:p>
+                  <w:pPr>
+                    <w:pStyle w:val="Compact"/>
+                    <w:jc w:val="right"/>
+                    <w:jc w:val="center"/>
+                  </w:pPr>
+                  <w:r>
+                    <w:t xml:space="preserve">numeric.mean</w:t>
+                  </w:r>
+                </w:p>
+              </w:tc>
+              <w:tc>
+                <w:tcPr/>
+                <w:p>
+                  <w:pPr>
+                    <w:pStyle w:val="Compact"/>
+                    <w:jc w:val="right"/>
+                    <w:jc w:val="center"/>
+                  </w:pPr>
+                  <w:r>
+                    <w:t xml:space="preserve">numeric.sd</w:t>
+                  </w:r>
+                </w:p>
+              </w:tc>
+              <w:tc>
+                <w:tcPr/>
+                <w:p>
+                  <w:pPr>
+                    <w:pStyle w:val="Compact"/>
+                    <w:jc w:val="right"/>
+                    <w:jc w:val="center"/>
+                  </w:pPr>
+                  <w:r>
+                    <w:t xml:space="preserve">numeric.p0</w:t>
+                  </w:r>
+                </w:p>
+              </w:tc>
+              <w:tc>
+                <w:tcPr/>
+                <w:p>
+                  <w:pPr>
+                    <w:pStyle w:val="Compact"/>
+                    <w:jc w:val="right"/>
+                    <w:jc w:val="center"/>
+                  </w:pPr>
+                  <w:r>
+                    <w:t xml:space="preserve">numeric.p25</w:t>
+                  </w:r>
+                </w:p>
+              </w:tc>
+              <w:tc>
+                <w:tcPr/>
+                <w:p>
+                  <w:pPr>
+                    <w:pStyle w:val="Compact"/>
+                    <w:jc w:val="right"/>
+                    <w:jc w:val="center"/>
+                  </w:pPr>
+                  <w:r>
+                    <w:t xml:space="preserve">numeric.p50</w:t>
+                  </w:r>
+                </w:p>
+              </w:tc>
+              <w:tc>
+                <w:tcPr/>
+                <w:p>
+                  <w:pPr>
+                    <w:pStyle w:val="Compact"/>
+                    <w:jc w:val="right"/>
+                    <w:jc w:val="center"/>
+                  </w:pPr>
+                  <w:r>
+                    <w:t xml:space="preserve">numeric.p75</w:t>
+                  </w:r>
+                </w:p>
+              </w:tc>
+              <w:tc>
+                <w:tcPr/>
+                <w:p>
+                  <w:pPr>
+                    <w:pStyle w:val="Compact"/>
+                    <w:jc w:val="right"/>
+                    <w:jc w:val="center"/>
+                  </w:pPr>
+                  <w:r>
+                    <w:t xml:space="preserve">numeric.p100</w:t>
+                  </w:r>
+                </w:p>
+              </w:tc>
+              <w:tc>
+                <w:tcPr/>
+                <w:p>
+                  <w:pPr>
+                    <w:pStyle w:val="Compact"/>
+                    <w:jc w:val="left"/>
+                    <w:jc w:val="center"/>
+                  </w:pPr>
+                  <w:r>
+                    <w:t xml:space="preserve">numeric.hist</w:t>
+                  </w:r>
+                </w:p>
+              </w:tc>
+            </w:tr>
+            <w:tr>
+              <w:tc>
+                <w:tcPr/>
+                <w:p>
+                  <w:pPr>
+                    <w:pStyle w:val="Compact"/>
+                    <w:jc w:val="left"/>
+                    <w:jc w:val="center"/>
+                  </w:pPr>
+                  <w:r>
+                    <w:t xml:space="preserve">factor</w:t>
+                  </w:r>
+                </w:p>
+              </w:tc>
+              <w:tc>
+                <w:tcPr/>
+                <w:p>
+                  <w:pPr>
+                    <w:pStyle w:val="Compact"/>
+                    <w:jc w:val="left"/>
+                    <w:jc w:val="center"/>
+                  </w:pPr>
+                  <w:r>
+                    <w:t xml:space="preserve">Gender</w:t>
+                  </w:r>
+                </w:p>
+              </w:tc>
+              <w:tc>
+                <w:tcPr/>
+                <w:p>
+                  <w:pPr>
+                    <w:pStyle w:val="Compact"/>
+                    <w:jc w:val="right"/>
+                    <w:jc w:val="center"/>
+                  </w:pPr>
+                  <w:r>
+                    <w:t xml:space="preserve">0</w:t>
+                  </w:r>
+                </w:p>
+              </w:tc>
+              <w:tc>
+                <w:tcPr/>
+                <w:p>
+                  <w:pPr>
+                    <w:pStyle w:val="Compact"/>
+                    <w:jc w:val="right"/>
+                    <w:jc w:val="center"/>
+                  </w:pPr>
+                  <w:r>
+                    <w:t xml:space="preserve">1</w:t>
+                  </w:r>
+                </w:p>
+              </w:tc>
+              <w:tc>
+                <w:tcPr/>
+                <w:p>
+                  <w:pPr>
+                    <w:pStyle w:val="Compact"/>
+                    <w:jc w:val="left"/>
+                    <w:jc w:val="center"/>
+                  </w:pPr>
+                  <w:r>
+                    <w:t xml:space="preserve">FALSE</w:t>
+                  </w:r>
+                </w:p>
+              </w:tc>
+              <w:tc>
+                <w:tcPr/>
+                <w:p>
+                  <w:pPr>
+                    <w:pStyle w:val="Compact"/>
+                    <w:jc w:val="right"/>
+                    <w:jc w:val="center"/>
+                  </w:pPr>
+                  <w:r>
+                    <w:t xml:space="preserve">3</w:t>
+                  </w:r>
+                </w:p>
+              </w:tc>
+              <w:tc>
+                <w:tcPr/>
+                <w:p>
+                  <w:pPr>
+                    <w:pStyle w:val="Compact"/>
+                    <w:jc w:val="left"/>
+                    <w:jc w:val="center"/>
+                  </w:pPr>
+                  <w:r>
+                    <w:t xml:space="preserve">M: 4, F: 3, O: 2</w:t>
+                  </w:r>
+                </w:p>
+              </w:tc>
+              <w:tc>
+                <w:tcPr/>
+                <w:p>
+                  <w:pPr>
+                    <w:pStyle w:val="Compact"/>
+                    <w:jc w:val="right"/>
+                    <w:jc w:val="center"/>
+                  </w:pPr>
+                  <w:r>
+                    <w:t xml:space="preserve">NA</w:t>
+                  </w:r>
+                </w:p>
+              </w:tc>
+              <w:tc>
+                <w:tcPr/>
+                <w:p>
+                  <w:pPr>
+                    <w:pStyle w:val="Compact"/>
+                    <w:jc w:val="right"/>
+                    <w:jc w:val="center"/>
+                  </w:pPr>
+                  <w:r>
+                    <w:t xml:space="preserve">NA</w:t>
+                  </w:r>
+                </w:p>
+              </w:tc>
+              <w:tc>
+                <w:tcPr/>
+                <w:p>
+                  <w:pPr>
+                    <w:pStyle w:val="Compact"/>
+                    <w:jc w:val="right"/>
+                    <w:jc w:val="center"/>
+                  </w:pPr>
+                  <w:r>
+                    <w:t xml:space="preserve">NA</w:t>
+                  </w:r>
+                </w:p>
+              </w:tc>
+              <w:tc>
+                <w:tcPr/>
+                <w:p>
+                  <w:pPr>
+                    <w:pStyle w:val="Compact"/>
+                    <w:jc w:val="right"/>
+                    <w:jc w:val="center"/>
+                  </w:pPr>
+                  <w:r>
+                    <w:t xml:space="preserve">NA</w:t>
+                  </w:r>
+                </w:p>
+              </w:tc>
+              <w:tc>
+                <w:tcPr/>
+                <w:p>
+                  <w:pPr>
+                    <w:pStyle w:val="Compact"/>
+                    <w:jc w:val="right"/>
+                    <w:jc w:val="center"/>
+                  </w:pPr>
+                  <w:r>
+                    <w:t xml:space="preserve">NA</w:t>
+                  </w:r>
+                </w:p>
+              </w:tc>
+              <w:tc>
+                <w:tcPr/>
+                <w:p>
+                  <w:pPr>
+                    <w:pStyle w:val="Compact"/>
+                    <w:jc w:val="right"/>
+                    <w:jc w:val="center"/>
+                  </w:pPr>
+                  <w:r>
+                    <w:t xml:space="preserve">NA</w:t>
+                  </w:r>
+                </w:p>
+              </w:tc>
+              <w:tc>
+                <w:tcPr/>
+                <w:p>
+                  <w:pPr>
+                    <w:pStyle w:val="Compact"/>
+                    <w:jc w:val="right"/>
+                    <w:jc w:val="center"/>
+                  </w:pPr>
+                  <w:r>
+                    <w:t xml:space="preserve">NA</w:t>
+                  </w:r>
+                </w:p>
+              </w:tc>
+              <w:tc>
+                <w:tcPr/>
+                <w:p>
+                  <w:pPr>
+                    <w:pStyle w:val="Compact"/>
+                    <w:jc w:val="left"/>
+                    <w:jc w:val="center"/>
+                  </w:pPr>
+                  <w:r>
+                    <w:t xml:space="preserve">NA</w:t>
+                  </w:r>
+                </w:p>
+              </w:tc>
+            </w:tr>
+            <w:tr>
+              <w:tc>
+                <w:tcPr/>
+                <w:p>
+                  <w:pPr>
+                    <w:pStyle w:val="Compact"/>
+                    <w:jc w:val="left"/>
+                    <w:jc w:val="center"/>
+                  </w:pPr>
+                  <w:r>
+                    <w:t xml:space="preserve">numeric</w:t>
+                  </w:r>
+                </w:p>
+              </w:tc>
+              <w:tc>
+                <w:tcPr/>
+                <w:p>
+                  <w:pPr>
+                    <w:pStyle w:val="Compact"/>
+                    <w:jc w:val="left"/>
+                    <w:jc w:val="center"/>
+                  </w:pPr>
+                  <w:r>
+                    <w:t xml:space="preserve">Height</w:t>
+                  </w:r>
+                </w:p>
+              </w:tc>
+              <w:tc>
+                <w:tcPr/>
+                <w:p>
+                  <w:pPr>
+                    <w:pStyle w:val="Compact"/>
+                    <w:jc w:val="right"/>
+                    <w:jc w:val="center"/>
+                  </w:pPr>
+                  <w:r>
+                    <w:t xml:space="preserve">0</w:t>
+                  </w:r>
+                </w:p>
+              </w:tc>
+              <w:tc>
+                <w:tcPr/>
+                <w:p>
+                  <w:pPr>
+                    <w:pStyle w:val="Compact"/>
+                    <w:jc w:val="right"/>
+                    <w:jc w:val="center"/>
+                  </w:pPr>
+                  <w:r>
+                    <w:t xml:space="preserve">1</w:t>
+                  </w:r>
+                </w:p>
+              </w:tc>
+              <w:tc>
+                <w:tcPr/>
+                <w:p>
+                  <w:pPr>
+                    <w:pStyle w:val="Compact"/>
+                    <w:jc w:val="left"/>
+                    <w:jc w:val="center"/>
+                  </w:pPr>
+                  <w:r>
+                    <w:t xml:space="preserve">NA</w:t>
+                  </w:r>
+                </w:p>
+              </w:tc>
+              <w:tc>
+                <w:tcPr/>
+                <w:p>
+                  <w:pPr>
+                    <w:pStyle w:val="Compact"/>
+                    <w:jc w:val="right"/>
+                    <w:jc w:val="center"/>
+                  </w:pPr>
+                  <w:r>
+                    <w:t xml:space="preserve">NA</w:t>
+                  </w:r>
+                </w:p>
+              </w:tc>
+              <w:tc>
+                <w:tcPr/>
+                <w:p>
+                  <w:pPr>
+                    <w:pStyle w:val="Compact"/>
+                    <w:jc w:val="left"/>
+                    <w:jc w:val="center"/>
+                  </w:pPr>
+                  <w:r>
+                    <w:t xml:space="preserve">NA</w:t>
+                  </w:r>
+                </w:p>
+              </w:tc>
+              <w:tc>
+                <w:tcPr/>
+                <w:p>
+                  <w:pPr>
+                    <w:pStyle w:val="Compact"/>
+                    <w:jc w:val="right"/>
+                    <w:jc w:val="center"/>
+                  </w:pPr>
+                  <w:r>
+                    <w:t xml:space="preserve">165.66667</w:t>
+                  </w:r>
+                </w:p>
+              </w:tc>
+              <w:tc>
+                <w:tcPr/>
+                <w:p>
+                  <w:pPr>
+                    <w:pStyle w:val="Compact"/>
+                    <w:jc w:val="right"/>
+                    <w:jc w:val="center"/>
+                  </w:pPr>
+                  <w:r>
+                    <w:t xml:space="preserve">15.97655</w:t>
+                  </w:r>
+                </w:p>
+              </w:tc>
+              <w:tc>
+                <w:tcPr/>
+                <w:p>
+                  <w:pPr>
+                    <w:pStyle w:val="Compact"/>
+                    <w:jc w:val="right"/>
+                    <w:jc w:val="center"/>
+                  </w:pPr>
+                  <w:r>
+                    <w:t xml:space="preserve">133</w:t>
+                  </w:r>
+                </w:p>
+              </w:tc>
+              <w:tc>
+                <w:tcPr/>
+                <w:p>
+                  <w:pPr>
+                    <w:pStyle w:val="Compact"/>
+                    <w:jc w:val="right"/>
+                    <w:jc w:val="center"/>
+                  </w:pPr>
+                  <w:r>
+                    <w:t xml:space="preserve">156</w:t>
+                  </w:r>
+                </w:p>
+              </w:tc>
+              <w:tc>
+                <w:tcPr/>
+                <w:p>
+                  <w:pPr>
+                    <w:pStyle w:val="Compact"/>
+                    <w:jc w:val="right"/>
+                    <w:jc w:val="center"/>
+                  </w:pPr>
+                  <w:r>
+                    <w:t xml:space="preserve">166</w:t>
+                  </w:r>
+                </w:p>
+              </w:tc>
+              <w:tc>
+                <w:tcPr/>
+                <w:p>
+                  <w:pPr>
+                    <w:pStyle w:val="Compact"/>
+                    <w:jc w:val="right"/>
+                    <w:jc w:val="center"/>
+                  </w:pPr>
+                  <w:r>
+                    <w:t xml:space="preserve">178</w:t>
+                  </w:r>
+                </w:p>
+              </w:tc>
+              <w:tc>
+                <w:tcPr/>
+                <w:p>
+                  <w:pPr>
+                    <w:pStyle w:val="Compact"/>
+                    <w:jc w:val="right"/>
+                    <w:jc w:val="center"/>
+                  </w:pPr>
+                  <w:r>
+                    <w:t xml:space="preserve">183</w:t>
+                  </w:r>
+                </w:p>
+              </w:tc>
+              <w:tc>
+                <w:tcPr/>
+                <w:p>
+                  <w:pPr>
+                    <w:pStyle w:val="Compact"/>
+                    <w:jc w:val="left"/>
+                    <w:jc w:val="center"/>
+                  </w:pPr>
+                  <w:r>
+                    <w:t xml:space="preserve">▂▁▃▃▇</w:t>
+                  </w:r>
+                </w:p>
+              </w:tc>
+            </w:tr>
+            <w:tr>
+              <w:tc>
+                <w:tcPr/>
+                <w:p>
+                  <w:pPr>
+                    <w:pStyle w:val="Compact"/>
+                    <w:jc w:val="left"/>
+                    <w:jc w:val="center"/>
+                  </w:pPr>
+                  <w:r>
+                    <w:t xml:space="preserve">numeric</w:t>
+                  </w:r>
+                </w:p>
+              </w:tc>
+              <w:tc>
+                <w:tcPr/>
+                <w:p>
+                  <w:pPr>
+                    <w:pStyle w:val="Compact"/>
+                    <w:jc w:val="left"/>
+                    <w:jc w:val="center"/>
+                  </w:pPr>
+                  <w:r>
+                    <w:t xml:space="preserve">Weight</w:t>
+                  </w:r>
+                </w:p>
+              </w:tc>
+              <w:tc>
+                <w:tcPr/>
+                <w:p>
+                  <w:pPr>
+                    <w:pStyle w:val="Compact"/>
+                    <w:jc w:val="right"/>
+                    <w:jc w:val="center"/>
+                  </w:pPr>
+                  <w:r>
+                    <w:t xml:space="preserve">0</w:t>
+                  </w:r>
+                </w:p>
+              </w:tc>
+              <w:tc>
+                <w:tcPr/>
+                <w:p>
+                  <w:pPr>
+                    <w:pStyle w:val="Compact"/>
+                    <w:jc w:val="right"/>
+                    <w:jc w:val="center"/>
+                  </w:pPr>
+                  <w:r>
+                    <w:t xml:space="preserve">1</w:t>
+                  </w:r>
+                </w:p>
+              </w:tc>
+              <w:tc>
+                <w:tcPr/>
+                <w:p>
+                  <w:pPr>
+                    <w:pStyle w:val="Compact"/>
+                    <w:jc w:val="left"/>
+                    <w:jc w:val="center"/>
+                  </w:pPr>
+                  <w:r>
+                    <w:t xml:space="preserve">NA</w:t>
+                  </w:r>
+                </w:p>
+              </w:tc>
+              <w:tc>
+                <w:tcPr/>
+                <w:p>
+                  <w:pPr>
+                    <w:pStyle w:val="Compact"/>
+                    <w:jc w:val="right"/>
+                    <w:jc w:val="center"/>
+                  </w:pPr>
+                  <w:r>
+                    <w:t xml:space="preserve">NA</w:t>
+                  </w:r>
+                </w:p>
+              </w:tc>
+              <w:tc>
+                <w:tcPr/>
+                <w:p>
+                  <w:pPr>
+                    <w:pStyle w:val="Compact"/>
+                    <w:jc w:val="left"/>
+                    <w:jc w:val="center"/>
+                  </w:pPr>
+                  <w:r>
+                    <w:t xml:space="preserve">NA</w:t>
+                  </w:r>
+                </w:p>
+              </w:tc>
+              <w:tc>
+                <w:tcPr/>
+                <w:p>
+                  <w:pPr>
+                    <w:pStyle w:val="Compact"/>
+                    <w:jc w:val="right"/>
+                    <w:jc w:val="center"/>
+                  </w:pPr>
+                  <w:r>
+                    <w:t xml:space="preserve">70.11111</w:t>
+                  </w:r>
+                </w:p>
+              </w:tc>
+              <w:tc>
+                <w:tcPr/>
+                <w:p>
+                  <w:pPr>
+                    <w:pStyle w:val="Compact"/>
+                    <w:jc w:val="right"/>
+                    <w:jc w:val="center"/>
+                  </w:pPr>
+                  <w:r>
+                    <w:t xml:space="preserve">21.24526</w:t>
+                  </w:r>
+                </w:p>
+              </w:tc>
+              <w:tc>
+                <w:tcPr/>
+                <w:p>
+                  <w:pPr>
+                    <w:pStyle w:val="Compact"/>
+                    <w:jc w:val="right"/>
+                    <w:jc w:val="center"/>
+                  </w:pPr>
+                  <w:r>
+                    <w:t xml:space="preserve">45</w:t>
+                  </w:r>
+                </w:p>
+              </w:tc>
+              <w:tc>
+                <w:tcPr/>
+                <w:p>
+                  <w:pPr>
+                    <w:pStyle w:val="Compact"/>
+                    <w:jc w:val="right"/>
+                    <w:jc w:val="center"/>
+                  </w:pPr>
+                  <w:r>
+                    <w:t xml:space="preserve">55</w:t>
+                  </w:r>
+                </w:p>
+              </w:tc>
+              <w:tc>
+                <w:tcPr/>
+                <w:p>
+                  <w:pPr>
+                    <w:pStyle w:val="Compact"/>
+                    <w:jc w:val="right"/>
+                    <w:jc w:val="center"/>
+                  </w:pPr>
+                  <w:r>
+                    <w:t xml:space="preserve">70</w:t>
+                  </w:r>
+                </w:p>
+              </w:tc>
+              <w:tc>
+                <w:tcPr/>
+                <w:p>
+                  <w:pPr>
+                    <w:pStyle w:val="Compact"/>
+                    <w:jc w:val="right"/>
+                    <w:jc w:val="center"/>
+                  </w:pPr>
+                  <w:r>
+                    <w:t xml:space="preserve">80</w:t>
+                  </w:r>
+                </w:p>
+              </w:tc>
+              <w:tc>
+                <w:tcPr/>
+                <w:p>
+                  <w:pPr>
+                    <w:pStyle w:val="Compact"/>
+                    <w:jc w:val="right"/>
+                    <w:jc w:val="center"/>
+                  </w:pPr>
+                  <w:r>
+                    <w:t xml:space="preserve">110</w:t>
+                  </w:r>
+                </w:p>
+              </w:tc>
+              <w:tc>
+                <w:tcPr/>
+                <w:p>
+                  <w:pPr>
+                    <w:pStyle w:val="Compact"/>
+                    <w:jc w:val="left"/>
+                    <w:jc w:val="center"/>
+                  </w:pPr>
+                  <w:r>
+                    <w:t xml:space="preserve">▇▂▃▂▂</w:t>
+                  </w:r>
+                </w:p>
+              </w:tc>
+            </w:tr>
+          </w:tbl>
+          <w:bookmarkEnd w:id="54"/>
+          <w:p/>
         </w:tc>
       </w:tr>
     </w:tbl>
-    <w:bookmarkEnd w:id="54"/>
     <w:bookmarkEnd w:id="55"/>
     <w:bookmarkEnd w:id="56"/>
     <w:bookmarkStart w:id="61" w:name="basic-statistical-analysis"/>
@@ -4566,6 +4641,7 @@
         <w:tblW w:type="pct" w:w="5000"/>
         <w:tblLook w:firstRow="0" w:lastRow="0" w:firstColumn="0" w:lastColumn="0" w:noHBand="0" w:noVBand="0" w:val="0000"/>
         <w:jc w:val="start"/>
+        <w:tblLayout w:type="fixed"/>
       </w:tblPr>
       <w:tblGrid>
         <w:gridCol w:w="7920"/>
@@ -4576,6 +4652,7 @@
           <w:bookmarkStart w:id="60" w:name="fig-result"/>
           <w:p>
             <w:pPr>
+              <w:pStyle w:val="Compact"/>
               <w:jc w:val="center"/>
             </w:pPr>
             <w:r>
@@ -4685,345 +4762,392 @@
         <w:t xml:space="preserve">shows a summary of a linear model fit.</w:t>
       </w:r>
     </w:p>
-    <w:bookmarkStart w:id="62" w:name="tbl-resulttable2"/>
-    <w:p>
-      <w:pPr>
-        <w:pStyle w:val="TableCaption"/>
-      </w:pPr>
-      <w:r>
-        <w:t xml:space="preserve">Table 2: Linear model fit table.</w:t>
-      </w:r>
-    </w:p>
     <w:tbl>
       <w:tblPr>
         <w:tblStyle w:val="Table"/>
-        <w:tblW w:type="auto" w:w="0"/>
-        <w:tblLook w:firstRow="1" w:lastRow="0" w:firstColumn="0" w:lastColumn="0" w:noHBand="0" w:noVBand="0" w:val="0020"/>
+        <w:tblW w:type="pct" w:w="5000"/>
+        <w:tblLook w:firstRow="0" w:lastRow="0" w:firstColumn="0" w:lastColumn="0" w:noHBand="0" w:noVBand="0" w:val="0000"/>
         <w:jc w:val="start"/>
-        <w:tblCaption w:val="Table 2: Linear model fit table."/>
+        <w:tblLayout w:type="fixed"/>
       </w:tblPr>
       <w:tblGrid>
-        <w:gridCol w:w="1584"/>
-        <w:gridCol w:w="1584"/>
-        <w:gridCol w:w="1584"/>
-        <w:gridCol w:w="1584"/>
-        <w:gridCol w:w="1584"/>
+        <w:gridCol w:w="7920"/>
       </w:tblGrid>
-      <w:tr>
-        <w:trPr>
-          <w:tblHeader w:val="true"/>
-        </w:trPr>
-        <w:tc>
-          <w:tcPr/>
-          <w:p>
-            <w:pPr>
-              <w:pStyle w:val="Compact"/>
-              <w:jc w:val="left"/>
-            </w:pPr>
-            <w:r>
-              <w:t xml:space="preserve">term</w:t>
-            </w:r>
-          </w:p>
-        </w:tc>
-        <w:tc>
-          <w:tcPr/>
-          <w:p>
-            <w:pPr>
-              <w:pStyle w:val="Compact"/>
-              <w:jc w:val="right"/>
-            </w:pPr>
-            <w:r>
-              <w:t xml:space="preserve">estimate</w:t>
-            </w:r>
-          </w:p>
-        </w:tc>
-        <w:tc>
-          <w:tcPr/>
-          <w:p>
-            <w:pPr>
-              <w:pStyle w:val="Compact"/>
-              <w:jc w:val="right"/>
-            </w:pPr>
-            <w:r>
-              <w:t xml:space="preserve">std.error</w:t>
-            </w:r>
-          </w:p>
-        </w:tc>
-        <w:tc>
-          <w:tcPr/>
-          <w:p>
-            <w:pPr>
-              <w:pStyle w:val="Compact"/>
-              <w:jc w:val="right"/>
-            </w:pPr>
-            <w:r>
-              <w:t xml:space="preserve">statistic</w:t>
-            </w:r>
-          </w:p>
-        </w:tc>
-        <w:tc>
-          <w:tcPr/>
-          <w:p>
-            <w:pPr>
-              <w:pStyle w:val="Compact"/>
-              <w:jc w:val="right"/>
-            </w:pPr>
-            <w:r>
-              <w:t xml:space="preserve">p.value</w:t>
-            </w:r>
-          </w:p>
-        </w:tc>
-      </w:tr>
       <w:tr>
         <w:tc>
           <w:tcPr/>
+          <w:bookmarkStart w:id="62" w:name="tbl-resulttable2"/>
           <w:p>
             <w:pPr>
-              <w:pStyle w:val="Compact"/>
-              <w:jc w:val="left"/>
+              <w:jc w:val="center"/>
+            </w:pPr>
+            <w:pPr>
+              <w:jc w:val="start"/>
+              <w:spacing w:before="200"/>
+              <w:pStyle w:val="ImageCaption"/>
             </w:pPr>
             <w:r>
-              <w:t xml:space="preserve">(Intercept)</w:t>
+              <w:t xml:space="preserve">Table 2: Linear model fit table.</w:t>
             </w:r>
           </w:p>
-        </w:tc>
-        <w:tc>
-          <w:tcPr/>
-          <w:p>
-            <w:pPr>
-              <w:pStyle w:val="Compact"/>
-              <w:jc w:val="right"/>
-            </w:pPr>
-            <w:r>
-              <w:t xml:space="preserve">149.2726967</w:t>
-            </w:r>
-          </w:p>
-        </w:tc>
-        <w:tc>
-          <w:tcPr/>
-          <w:p>
-            <w:pPr>
-              <w:pStyle w:val="Compact"/>
-              <w:jc w:val="right"/>
-            </w:pPr>
-            <w:r>
-              <w:t xml:space="preserve">23.3823360</w:t>
-            </w:r>
-          </w:p>
-        </w:tc>
-        <w:tc>
-          <w:tcPr/>
-          <w:p>
-            <w:pPr>
-              <w:pStyle w:val="Compact"/>
-              <w:jc w:val="right"/>
-            </w:pPr>
-            <w:r>
-              <w:t xml:space="preserve">6.3839942</w:t>
-            </w:r>
-          </w:p>
-        </w:tc>
-        <w:tc>
-          <w:tcPr/>
-          <w:p>
-            <w:pPr>
-              <w:pStyle w:val="Compact"/>
-              <w:jc w:val="right"/>
-            </w:pPr>
-            <w:r>
-              <w:t xml:space="preserve">0.0013962</w:t>
-            </w:r>
-          </w:p>
-        </w:tc>
-      </w:tr>
-      <w:tr>
-        <w:tc>
-          <w:tcPr/>
-          <w:p>
-            <w:pPr>
-              <w:pStyle w:val="Compact"/>
-              <w:jc w:val="left"/>
-            </w:pPr>
-            <w:r>
-              <w:t xml:space="preserve">Weight</w:t>
-            </w:r>
-          </w:p>
-        </w:tc>
-        <w:tc>
-          <w:tcPr/>
-          <w:p>
-            <w:pPr>
-              <w:pStyle w:val="Compact"/>
-              <w:jc w:val="right"/>
-            </w:pPr>
-            <w:r>
-              <w:t xml:space="preserve">0.2623972</w:t>
-            </w:r>
-          </w:p>
-        </w:tc>
-        <w:tc>
-          <w:tcPr/>
-          <w:p>
-            <w:pPr>
-              <w:pStyle w:val="Compact"/>
-              <w:jc w:val="right"/>
-            </w:pPr>
-            <w:r>
-              <w:t xml:space="preserve">0.3512436</w:t>
-            </w:r>
-          </w:p>
-        </w:tc>
-        <w:tc>
-          <w:tcPr/>
-          <w:p>
-            <w:pPr>
-              <w:pStyle w:val="Compact"/>
-              <w:jc w:val="right"/>
-            </w:pPr>
-            <w:r>
-              <w:t xml:space="preserve">0.7470519</w:t>
-            </w:r>
-          </w:p>
-        </w:tc>
-        <w:tc>
-          <w:tcPr/>
-          <w:p>
-            <w:pPr>
-              <w:pStyle w:val="Compact"/>
-              <w:jc w:val="right"/>
-            </w:pPr>
-            <w:r>
-              <w:t xml:space="preserve">0.4886517</w:t>
-            </w:r>
-          </w:p>
-        </w:tc>
-      </w:tr>
-      <w:tr>
-        <w:tc>
-          <w:tcPr/>
-          <w:p>
-            <w:pPr>
-              <w:pStyle w:val="Compact"/>
-              <w:jc w:val="left"/>
-            </w:pPr>
-            <w:r>
-              <w:t xml:space="preserve">GenderM</w:t>
-            </w:r>
-          </w:p>
-        </w:tc>
-        <w:tc>
-          <w:tcPr/>
-          <w:p>
-            <w:pPr>
-              <w:pStyle w:val="Compact"/>
-              <w:jc w:val="right"/>
-            </w:pPr>
-            <w:r>
-              <w:t xml:space="preserve">-2.1244913</w:t>
-            </w:r>
-          </w:p>
-        </w:tc>
-        <w:tc>
-          <w:tcPr/>
-          <w:p>
-            <w:pPr>
-              <w:pStyle w:val="Compact"/>
-              <w:jc w:val="right"/>
-            </w:pPr>
-            <w:r>
-              <w:t xml:space="preserve">15.5488953</w:t>
-            </w:r>
-          </w:p>
-        </w:tc>
-        <w:tc>
-          <w:tcPr/>
-          <w:p>
-            <w:pPr>
-              <w:pStyle w:val="Compact"/>
-              <w:jc w:val="right"/>
-            </w:pPr>
-            <w:r>
-              <w:t xml:space="preserve">-0.1366329</w:t>
-            </w:r>
-          </w:p>
-        </w:tc>
-        <w:tc>
-          <w:tcPr/>
-          <w:p>
-            <w:pPr>
-              <w:pStyle w:val="Compact"/>
-              <w:jc w:val="right"/>
-            </w:pPr>
-            <w:r>
-              <w:t xml:space="preserve">0.8966520</w:t>
-            </w:r>
-          </w:p>
-        </w:tc>
-      </w:tr>
-      <w:tr>
-        <w:tc>
-          <w:tcPr/>
-          <w:p>
-            <w:pPr>
-              <w:pStyle w:val="Compact"/>
-              <w:jc w:val="left"/>
-            </w:pPr>
-            <w:r>
-              <w:t xml:space="preserve">GenderO</w:t>
-            </w:r>
-          </w:p>
-        </w:tc>
-        <w:tc>
-          <w:tcPr/>
-          <w:p>
-            <w:pPr>
-              <w:pStyle w:val="Compact"/>
-              <w:jc w:val="right"/>
-            </w:pPr>
-            <w:r>
-              <w:t xml:space="preserve">-4.7644739</w:t>
-            </w:r>
-          </w:p>
-        </w:tc>
-        <w:tc>
-          <w:tcPr/>
-          <w:p>
-            <w:pPr>
-              <w:pStyle w:val="Compact"/>
-              <w:jc w:val="right"/>
-            </w:pPr>
-            <w:r>
-              <w:t xml:space="preserve">19.0114155</w:t>
-            </w:r>
-          </w:p>
-        </w:tc>
-        <w:tc>
-          <w:tcPr/>
-          <w:p>
-            <w:pPr>
-              <w:pStyle w:val="Compact"/>
-              <w:jc w:val="right"/>
-            </w:pPr>
-            <w:r>
-              <w:t xml:space="preserve">-0.2506112</w:t>
-            </w:r>
-          </w:p>
-        </w:tc>
-        <w:tc>
-          <w:tcPr/>
-          <w:p>
-            <w:pPr>
-              <w:pStyle w:val="Compact"/>
-              <w:jc w:val="right"/>
-            </w:pPr>
-            <w:r>
-              <w:t xml:space="preserve">0.8120871</w:t>
-            </w:r>
-          </w:p>
+          <w:tbl>
+            <w:tblPr>
+              <w:tblStyle w:val="Table"/>
+              <w:tblW w:type="auto" w:w="0"/>
+              <w:tblLook w:firstRow="1" w:lastRow="0" w:firstColumn="0" w:lastColumn="0" w:noHBand="0" w:noVBand="0" w:val="0020"/>
+              <w:jc w:val="start"/>
+            </w:tblPr>
+            <w:tblGrid>
+              <w:gridCol w:w="1584"/>
+              <w:gridCol w:w="1584"/>
+              <w:gridCol w:w="1584"/>
+              <w:gridCol w:w="1584"/>
+              <w:gridCol w:w="1584"/>
+            </w:tblGrid>
+            <w:tr>
+              <w:trPr>
+                <w:tblHeader w:val="true"/>
+              </w:trPr>
+              <w:tc>
+                <w:tcPr/>
+                <w:p>
+                  <w:pPr>
+                    <w:pStyle w:val="Compact"/>
+                    <w:jc w:val="left"/>
+                    <w:jc w:val="center"/>
+                  </w:pPr>
+                  <w:r>
+                    <w:t xml:space="preserve">term</w:t>
+                  </w:r>
+                </w:p>
+              </w:tc>
+              <w:tc>
+                <w:tcPr/>
+                <w:p>
+                  <w:pPr>
+                    <w:pStyle w:val="Compact"/>
+                    <w:jc w:val="right"/>
+                    <w:jc w:val="center"/>
+                  </w:pPr>
+                  <w:r>
+                    <w:t xml:space="preserve">estimate</w:t>
+                  </w:r>
+                </w:p>
+              </w:tc>
+              <w:tc>
+                <w:tcPr/>
+                <w:p>
+                  <w:pPr>
+                    <w:pStyle w:val="Compact"/>
+                    <w:jc w:val="right"/>
+                    <w:jc w:val="center"/>
+                  </w:pPr>
+                  <w:r>
+                    <w:t xml:space="preserve">std.error</w:t>
+                  </w:r>
+                </w:p>
+              </w:tc>
+              <w:tc>
+                <w:tcPr/>
+                <w:p>
+                  <w:pPr>
+                    <w:pStyle w:val="Compact"/>
+                    <w:jc w:val="right"/>
+                    <w:jc w:val="center"/>
+                  </w:pPr>
+                  <w:r>
+                    <w:t xml:space="preserve">statistic</w:t>
+                  </w:r>
+                </w:p>
+              </w:tc>
+              <w:tc>
+                <w:tcPr/>
+                <w:p>
+                  <w:pPr>
+                    <w:pStyle w:val="Compact"/>
+                    <w:jc w:val="right"/>
+                    <w:jc w:val="center"/>
+                  </w:pPr>
+                  <w:r>
+                    <w:t xml:space="preserve">p.value</w:t>
+                  </w:r>
+                </w:p>
+              </w:tc>
+            </w:tr>
+            <w:tr>
+              <w:tc>
+                <w:tcPr/>
+                <w:p>
+                  <w:pPr>
+                    <w:pStyle w:val="Compact"/>
+                    <w:jc w:val="left"/>
+                    <w:jc w:val="center"/>
+                  </w:pPr>
+                  <w:r>
+                    <w:t xml:space="preserve">(Intercept)</w:t>
+                  </w:r>
+                </w:p>
+              </w:tc>
+              <w:tc>
+                <w:tcPr/>
+                <w:p>
+                  <w:pPr>
+                    <w:pStyle w:val="Compact"/>
+                    <w:jc w:val="right"/>
+                    <w:jc w:val="center"/>
+                  </w:pPr>
+                  <w:r>
+                    <w:t xml:space="preserve">149.2726967</w:t>
+                  </w:r>
+                </w:p>
+              </w:tc>
+              <w:tc>
+                <w:tcPr/>
+                <w:p>
+                  <w:pPr>
+                    <w:pStyle w:val="Compact"/>
+                    <w:jc w:val="right"/>
+                    <w:jc w:val="center"/>
+                  </w:pPr>
+                  <w:r>
+                    <w:t xml:space="preserve">23.3823360</w:t>
+                  </w:r>
+                </w:p>
+              </w:tc>
+              <w:tc>
+                <w:tcPr/>
+                <w:p>
+                  <w:pPr>
+                    <w:pStyle w:val="Compact"/>
+                    <w:jc w:val="right"/>
+                    <w:jc w:val="center"/>
+                  </w:pPr>
+                  <w:r>
+                    <w:t xml:space="preserve">6.3839942</w:t>
+                  </w:r>
+                </w:p>
+              </w:tc>
+              <w:tc>
+                <w:tcPr/>
+                <w:p>
+                  <w:pPr>
+                    <w:pStyle w:val="Compact"/>
+                    <w:jc w:val="right"/>
+                    <w:jc w:val="center"/>
+                  </w:pPr>
+                  <w:r>
+                    <w:t xml:space="preserve">0.0013962</w:t>
+                  </w:r>
+                </w:p>
+              </w:tc>
+            </w:tr>
+            <w:tr>
+              <w:tc>
+                <w:tcPr/>
+                <w:p>
+                  <w:pPr>
+                    <w:pStyle w:val="Compact"/>
+                    <w:jc w:val="left"/>
+                    <w:jc w:val="center"/>
+                  </w:pPr>
+                  <w:r>
+                    <w:t xml:space="preserve">Weight</w:t>
+                  </w:r>
+                </w:p>
+              </w:tc>
+              <w:tc>
+                <w:tcPr/>
+                <w:p>
+                  <w:pPr>
+                    <w:pStyle w:val="Compact"/>
+                    <w:jc w:val="right"/>
+                    <w:jc w:val="center"/>
+                  </w:pPr>
+                  <w:r>
+                    <w:t xml:space="preserve">0.2623972</w:t>
+                  </w:r>
+                </w:p>
+              </w:tc>
+              <w:tc>
+                <w:tcPr/>
+                <w:p>
+                  <w:pPr>
+                    <w:pStyle w:val="Compact"/>
+                    <w:jc w:val="right"/>
+                    <w:jc w:val="center"/>
+                  </w:pPr>
+                  <w:r>
+                    <w:t xml:space="preserve">0.3512436</w:t>
+                  </w:r>
+                </w:p>
+              </w:tc>
+              <w:tc>
+                <w:tcPr/>
+                <w:p>
+                  <w:pPr>
+                    <w:pStyle w:val="Compact"/>
+                    <w:jc w:val="right"/>
+                    <w:jc w:val="center"/>
+                  </w:pPr>
+                  <w:r>
+                    <w:t xml:space="preserve">0.7470519</w:t>
+                  </w:r>
+                </w:p>
+              </w:tc>
+              <w:tc>
+                <w:tcPr/>
+                <w:p>
+                  <w:pPr>
+                    <w:pStyle w:val="Compact"/>
+                    <w:jc w:val="right"/>
+                    <w:jc w:val="center"/>
+                  </w:pPr>
+                  <w:r>
+                    <w:t xml:space="preserve">0.4886517</w:t>
+                  </w:r>
+                </w:p>
+              </w:tc>
+            </w:tr>
+            <w:tr>
+              <w:tc>
+                <w:tcPr/>
+                <w:p>
+                  <w:pPr>
+                    <w:pStyle w:val="Compact"/>
+                    <w:jc w:val="left"/>
+                    <w:jc w:val="center"/>
+                  </w:pPr>
+                  <w:r>
+                    <w:t xml:space="preserve">GenderM</w:t>
+                  </w:r>
+                </w:p>
+              </w:tc>
+              <w:tc>
+                <w:tcPr/>
+                <w:p>
+                  <w:pPr>
+                    <w:pStyle w:val="Compact"/>
+                    <w:jc w:val="right"/>
+                    <w:jc w:val="center"/>
+                  </w:pPr>
+                  <w:r>
+                    <w:t xml:space="preserve">-2.1244913</w:t>
+                  </w:r>
+                </w:p>
+              </w:tc>
+              <w:tc>
+                <w:tcPr/>
+                <w:p>
+                  <w:pPr>
+                    <w:pStyle w:val="Compact"/>
+                    <w:jc w:val="right"/>
+                    <w:jc w:val="center"/>
+                  </w:pPr>
+                  <w:r>
+                    <w:t xml:space="preserve">15.5488953</w:t>
+                  </w:r>
+                </w:p>
+              </w:tc>
+              <w:tc>
+                <w:tcPr/>
+                <w:p>
+                  <w:pPr>
+                    <w:pStyle w:val="Compact"/>
+                    <w:jc w:val="right"/>
+                    <w:jc w:val="center"/>
+                  </w:pPr>
+                  <w:r>
+                    <w:t xml:space="preserve">-0.1366329</w:t>
+                  </w:r>
+                </w:p>
+              </w:tc>
+              <w:tc>
+                <w:tcPr/>
+                <w:p>
+                  <w:pPr>
+                    <w:pStyle w:val="Compact"/>
+                    <w:jc w:val="right"/>
+                    <w:jc w:val="center"/>
+                  </w:pPr>
+                  <w:r>
+                    <w:t xml:space="preserve">0.8966520</w:t>
+                  </w:r>
+                </w:p>
+              </w:tc>
+            </w:tr>
+            <w:tr>
+              <w:tc>
+                <w:tcPr/>
+                <w:p>
+                  <w:pPr>
+                    <w:pStyle w:val="Compact"/>
+                    <w:jc w:val="left"/>
+                    <w:jc w:val="center"/>
+                  </w:pPr>
+                  <w:r>
+                    <w:t xml:space="preserve">GenderO</w:t>
+                  </w:r>
+                </w:p>
+              </w:tc>
+              <w:tc>
+                <w:tcPr/>
+                <w:p>
+                  <w:pPr>
+                    <w:pStyle w:val="Compact"/>
+                    <w:jc w:val="right"/>
+                    <w:jc w:val="center"/>
+                  </w:pPr>
+                  <w:r>
+                    <w:t xml:space="preserve">-4.7644739</w:t>
+                  </w:r>
+                </w:p>
+              </w:tc>
+              <w:tc>
+                <w:tcPr/>
+                <w:p>
+                  <w:pPr>
+                    <w:pStyle w:val="Compact"/>
+                    <w:jc w:val="right"/>
+                    <w:jc w:val="center"/>
+                  </w:pPr>
+                  <w:r>
+                    <w:t xml:space="preserve">19.0114155</w:t>
+                  </w:r>
+                </w:p>
+              </w:tc>
+              <w:tc>
+                <w:tcPr/>
+                <w:p>
+                  <w:pPr>
+                    <w:pStyle w:val="Compact"/>
+                    <w:jc w:val="right"/>
+                    <w:jc w:val="center"/>
+                  </w:pPr>
+                  <w:r>
+                    <w:t xml:space="preserve">-0.2506112</w:t>
+                  </w:r>
+                </w:p>
+              </w:tc>
+              <w:tc>
+                <w:tcPr/>
+                <w:p>
+                  <w:pPr>
+                    <w:pStyle w:val="Compact"/>
+                    <w:jc w:val="right"/>
+                    <w:jc w:val="center"/>
+                  </w:pPr>
+                  <w:r>
+                    <w:t xml:space="preserve">0.8120871</w:t>
+                  </w:r>
+                </w:p>
+              </w:tc>
+            </w:tr>
+          </w:tbl>
+          <w:bookmarkEnd w:id="62"/>
+          <w:p/>
         </w:tc>
       </w:tr>
     </w:tbl>
-    <w:bookmarkEnd w:id="62"/>
     <w:p>
       <w:r>
         <w:br w:type="page"/>
@@ -5609,6 +5733,25 @@
       <w:jc w:val="center"/>
     </w:pPr>
   </w:style>
+  <w:style w:customStyle="1" w:styleId="AbstractTitle" w:type="paragraph">
+    <w:name w:val="Abstract Title"/>
+    <w:basedOn w:val="Normal"/>
+    <w:next w:val="Abstract"/>
+    <w:qFormat/>
+    <w:pPr>
+      <w:keepNext/>
+      <w:keepLines/>
+      <w:jc w:val="center"/>
+      <w:spacing w:after="0" w:before="300"/>
+    </w:pPr>
+    <w:rPr>
+      <w:sz w:val="20"/>
+      <w:szCs w:val="20"/>
+      <w:b/>
+      <w:color w:val="345A8A"/>
+      &gt;
+    </w:rPr>
+  </w:style>
   <w:style w:customStyle="1" w:styleId="Abstract" w:type="paragraph">
     <w:name w:val="Abstract"/>
     <w:basedOn w:val="Normal"/>
@@ -5617,7 +5760,7 @@
     <w:pPr>
       <w:keepNext/>
       <w:keepLines/>
-      <w:spacing w:after="300" w:before="300"/>
+      <w:spacing w:after="300" w:before="100"/>
     </w:pPr>
     <w:rPr>
       <w:sz w:val="20"/>
@@ -5839,6 +5982,18 @@
     <w:uiPriority w:val="9"/>
     <w:unhideWhenUsed/>
     <w:qFormat/>
+  </w:style>
+  <w:style w:styleId="FootnoteBlockText" w:type="paragraph">
+    <w:name w:val="Footnote Block Text"/>
+    <w:basedOn w:val="Footnote Text"/>
+    <w:next w:val="Footnote Text"/>
+    <w:uiPriority w:val="9"/>
+    <w:unhideWhenUsed/>
+    <w:qFormat/>
+    <w:pPr>
+      <w:spacing w:after="100" w:before="100"/>
+      <w:ind w:firstLine="0" w:left="480" w:right="480"/>
+    </w:pPr>
   </w:style>
   <w:style w:default="1" w:styleId="DefaultParagraphFont" w:type="character">
     <w:name w:val="Default Paragraph Font"/>

</xml_diff>